<commit_message>
write testcase for genisoimage
</commit_message>
<xml_diff>
--- a/Bash Conditional Expressions.docx
+++ b/Bash Conditional Expressions.docx
@@ -1985,14 +1985,1634 @@
     </w:p>
     <w:p>
       <w:pPr>
-        <w:rPr>
-          <w:rFonts w:ascii="Times New Roman" w:hAnsi="Times New Roman" w:cs="Times New Roman"/>
-          <w:sz w:val="28"/>
-          <w:szCs w:val="28"/>
-        </w:rPr>
-      </w:pPr>
+        <w:pStyle w:val="Heading1"/>
+        <w:rPr>
+          <w:rFonts w:ascii="Times New Roman" w:hAnsi="Times New Roman" w:cs="Times New Roman"/>
+          <w:sz w:val="28"/>
+          <w:szCs w:val="28"/>
+        </w:rPr>
+      </w:pPr>
+      <w:r>
+        <w:rPr>
+          <w:rFonts w:ascii="Times New Roman" w:hAnsi="Times New Roman" w:cs="Times New Roman"/>
+          <w:sz w:val="28"/>
+          <w:szCs w:val="28"/>
+        </w:rPr>
+        <w:t>Kiểm tra bash shell script có đang chạy dưới quyền root hay không</w:t>
+      </w:r>
+    </w:p>
+    <w:p>
+      <w:pPr>
+        <w:rPr>
+          <w:rFonts w:ascii="Times New Roman" w:hAnsi="Times New Roman" w:cs="Times New Roman"/>
+          <w:sz w:val="28"/>
+          <w:szCs w:val="28"/>
+        </w:rPr>
+      </w:pPr>
+      <w:r>
+        <w:rPr>
+          <w:rFonts w:ascii="Times New Roman" w:hAnsi="Times New Roman" w:cs="Times New Roman"/>
+          <w:sz w:val="28"/>
+          <w:szCs w:val="28"/>
+        </w:rPr>
+        <w:t>Khi một tài khoản user được tạo ra, một user ID cũng sẽ được cấp cho mỗi tài khoản đó. BASH shell ghi lại user ID này vào biế</w:t>
+      </w:r>
+      <w:r>
+        <w:rPr>
+          <w:rFonts w:ascii="Times New Roman" w:hAnsi="Times New Roman" w:cs="Times New Roman"/>
+          <w:sz w:val="28"/>
+          <w:szCs w:val="28"/>
+        </w:rPr>
+        <w:t>n $</w:t>
+      </w:r>
+      <w:r>
+        <w:rPr>
+          <w:rFonts w:ascii="Times New Roman" w:hAnsi="Times New Roman" w:cs="Times New Roman"/>
+          <w:sz w:val="28"/>
+          <w:szCs w:val="28"/>
+        </w:rPr>
+        <w:t>UID. Những gì thuộc về user ID này sẽ được lưu trong biến $EUID</w:t>
+      </w:r>
+      <w:r>
+        <w:rPr>
+          <w:rFonts w:ascii="Times New Roman" w:hAnsi="Times New Roman" w:cs="Times New Roman"/>
+          <w:sz w:val="28"/>
+          <w:szCs w:val="28"/>
+        </w:rPr>
+        <w:t xml:space="preserve">. </w:t>
+      </w:r>
+      <w:r>
+        <w:rPr>
+          <w:rFonts w:ascii="Times New Roman" w:hAnsi="Times New Roman" w:cs="Times New Roman"/>
+          <w:sz w:val="28"/>
+          <w:szCs w:val="28"/>
+        </w:rPr>
+        <w:t>Vì thế ta có thể kiểm tra bằng cách</w:t>
+      </w:r>
+      <w:r>
+        <w:rPr>
+          <w:rFonts w:ascii="Times New Roman" w:hAnsi="Times New Roman" w:cs="Times New Roman"/>
+          <w:sz w:val="28"/>
+          <w:szCs w:val="28"/>
+        </w:rPr>
+        <w:t>:</w:t>
+      </w:r>
+    </w:p>
+    <w:p>
+      <w:pPr>
+        <w:pBdr>
+          <w:top w:val="single" w:sz="6" w:space="21" w:color="D1D1D1"/>
+          <w:left w:val="single" w:sz="6" w:space="21" w:color="D1D1D1"/>
+          <w:bottom w:val="single" w:sz="6" w:space="21" w:color="D1D1D1"/>
+          <w:right w:val="single" w:sz="6" w:space="21" w:color="D1D1D1"/>
+        </w:pBdr>
+        <w:shd w:val="clear" w:color="auto" w:fill="FFFFFF"/>
+        <w:tabs>
+          <w:tab w:val="left" w:pos="916"/>
+          <w:tab w:val="left" w:pos="1832"/>
+          <w:tab w:val="left" w:pos="2748"/>
+          <w:tab w:val="left" w:pos="3664"/>
+          <w:tab w:val="left" w:pos="4580"/>
+          <w:tab w:val="left" w:pos="5496"/>
+          <w:tab w:val="left" w:pos="6412"/>
+          <w:tab w:val="left" w:pos="7328"/>
+          <w:tab w:val="left" w:pos="8244"/>
+          <w:tab w:val="left" w:pos="9160"/>
+          <w:tab w:val="left" w:pos="10076"/>
+          <w:tab w:val="left" w:pos="10992"/>
+          <w:tab w:val="left" w:pos="11908"/>
+          <w:tab w:val="left" w:pos="12824"/>
+          <w:tab w:val="left" w:pos="13740"/>
+          <w:tab w:val="left" w:pos="14656"/>
+        </w:tabs>
+        <w:spacing w:after="420" w:line="240" w:lineRule="auto"/>
+        <w:rPr>
+          <w:rFonts w:ascii="Courier New" w:eastAsia="Times New Roman" w:hAnsi="Courier New" w:cs="Courier New"/>
+          <w:color w:val="212529"/>
+          <w:sz w:val="20"/>
+          <w:szCs w:val="20"/>
+        </w:rPr>
+      </w:pPr>
+      <w:r>
+        <w:rPr>
+          <w:rFonts w:ascii="Courier New" w:eastAsia="Times New Roman" w:hAnsi="Courier New" w:cs="Courier New"/>
+          <w:color w:val="212529"/>
+          <w:sz w:val="20"/>
+          <w:szCs w:val="20"/>
+        </w:rPr>
+        <w:t>#!/bin/bash</w:t>
+      </w:r>
+    </w:p>
+    <w:p>
+      <w:pPr>
+        <w:pBdr>
+          <w:top w:val="single" w:sz="6" w:space="21" w:color="D1D1D1"/>
+          <w:left w:val="single" w:sz="6" w:space="21" w:color="D1D1D1"/>
+          <w:bottom w:val="single" w:sz="6" w:space="21" w:color="D1D1D1"/>
+          <w:right w:val="single" w:sz="6" w:space="21" w:color="D1D1D1"/>
+        </w:pBdr>
+        <w:shd w:val="clear" w:color="auto" w:fill="FFFFFF"/>
+        <w:tabs>
+          <w:tab w:val="left" w:pos="916"/>
+          <w:tab w:val="left" w:pos="1832"/>
+          <w:tab w:val="left" w:pos="2748"/>
+          <w:tab w:val="left" w:pos="3664"/>
+          <w:tab w:val="left" w:pos="4580"/>
+          <w:tab w:val="left" w:pos="5496"/>
+          <w:tab w:val="left" w:pos="6412"/>
+          <w:tab w:val="left" w:pos="7328"/>
+          <w:tab w:val="left" w:pos="8244"/>
+          <w:tab w:val="left" w:pos="9160"/>
+          <w:tab w:val="left" w:pos="10076"/>
+          <w:tab w:val="left" w:pos="10992"/>
+          <w:tab w:val="left" w:pos="11908"/>
+          <w:tab w:val="left" w:pos="12824"/>
+          <w:tab w:val="left" w:pos="13740"/>
+          <w:tab w:val="left" w:pos="14656"/>
+        </w:tabs>
+        <w:spacing w:after="420" w:line="240" w:lineRule="auto"/>
+        <w:rPr>
+          <w:rFonts w:ascii="Courier New" w:eastAsia="Times New Roman" w:hAnsi="Courier New" w:cs="Courier New"/>
+          <w:color w:val="212529"/>
+          <w:sz w:val="20"/>
+          <w:szCs w:val="20"/>
+        </w:rPr>
+      </w:pPr>
+      <w:r>
+        <w:rPr>
+          <w:rFonts w:ascii="Courier New" w:eastAsia="Times New Roman" w:hAnsi="Courier New" w:cs="Courier New"/>
+          <w:color w:val="212529"/>
+          <w:sz w:val="20"/>
+          <w:szCs w:val="20"/>
+        </w:rPr>
+        <w:t># Init</w:t>
+      </w:r>
+    </w:p>
+    <w:p>
+      <w:pPr>
+        <w:pBdr>
+          <w:top w:val="single" w:sz="6" w:space="21" w:color="D1D1D1"/>
+          <w:left w:val="single" w:sz="6" w:space="21" w:color="D1D1D1"/>
+          <w:bottom w:val="single" w:sz="6" w:space="21" w:color="D1D1D1"/>
+          <w:right w:val="single" w:sz="6" w:space="21" w:color="D1D1D1"/>
+        </w:pBdr>
+        <w:shd w:val="clear" w:color="auto" w:fill="FFFFFF"/>
+        <w:tabs>
+          <w:tab w:val="left" w:pos="916"/>
+          <w:tab w:val="left" w:pos="1832"/>
+          <w:tab w:val="left" w:pos="2748"/>
+          <w:tab w:val="left" w:pos="3664"/>
+          <w:tab w:val="left" w:pos="4580"/>
+          <w:tab w:val="left" w:pos="5496"/>
+          <w:tab w:val="left" w:pos="6412"/>
+          <w:tab w:val="left" w:pos="7328"/>
+          <w:tab w:val="left" w:pos="8244"/>
+          <w:tab w:val="left" w:pos="9160"/>
+          <w:tab w:val="left" w:pos="10076"/>
+          <w:tab w:val="left" w:pos="10992"/>
+          <w:tab w:val="left" w:pos="11908"/>
+          <w:tab w:val="left" w:pos="12824"/>
+          <w:tab w:val="left" w:pos="13740"/>
+          <w:tab w:val="left" w:pos="14656"/>
+        </w:tabs>
+        <w:spacing w:after="420" w:line="240" w:lineRule="auto"/>
+        <w:rPr>
+          <w:rFonts w:ascii="Courier New" w:eastAsia="Times New Roman" w:hAnsi="Courier New" w:cs="Courier New"/>
+          <w:color w:val="212529"/>
+          <w:sz w:val="20"/>
+          <w:szCs w:val="20"/>
+        </w:rPr>
+      </w:pPr>
+      <w:r>
+        <w:rPr>
+          <w:rFonts w:ascii="Courier New" w:eastAsia="Times New Roman" w:hAnsi="Courier New" w:cs="Courier New"/>
+          <w:color w:val="212529"/>
+          <w:sz w:val="20"/>
+          <w:szCs w:val="20"/>
+        </w:rPr>
+        <w:t>FILE="/tmp/out.$$"</w:t>
+      </w:r>
+    </w:p>
+    <w:p>
+      <w:pPr>
+        <w:pBdr>
+          <w:top w:val="single" w:sz="6" w:space="21" w:color="D1D1D1"/>
+          <w:left w:val="single" w:sz="6" w:space="21" w:color="D1D1D1"/>
+          <w:bottom w:val="single" w:sz="6" w:space="21" w:color="D1D1D1"/>
+          <w:right w:val="single" w:sz="6" w:space="21" w:color="D1D1D1"/>
+        </w:pBdr>
+        <w:shd w:val="clear" w:color="auto" w:fill="FFFFFF"/>
+        <w:tabs>
+          <w:tab w:val="left" w:pos="916"/>
+          <w:tab w:val="left" w:pos="1832"/>
+          <w:tab w:val="left" w:pos="2748"/>
+          <w:tab w:val="left" w:pos="3664"/>
+          <w:tab w:val="left" w:pos="4580"/>
+          <w:tab w:val="left" w:pos="5496"/>
+          <w:tab w:val="left" w:pos="6412"/>
+          <w:tab w:val="left" w:pos="7328"/>
+          <w:tab w:val="left" w:pos="8244"/>
+          <w:tab w:val="left" w:pos="9160"/>
+          <w:tab w:val="left" w:pos="10076"/>
+          <w:tab w:val="left" w:pos="10992"/>
+          <w:tab w:val="left" w:pos="11908"/>
+          <w:tab w:val="left" w:pos="12824"/>
+          <w:tab w:val="left" w:pos="13740"/>
+          <w:tab w:val="left" w:pos="14656"/>
+        </w:tabs>
+        <w:spacing w:after="420" w:line="240" w:lineRule="auto"/>
+        <w:rPr>
+          <w:rFonts w:ascii="Courier New" w:eastAsia="Times New Roman" w:hAnsi="Courier New" w:cs="Courier New"/>
+          <w:color w:val="212529"/>
+          <w:sz w:val="20"/>
+          <w:szCs w:val="20"/>
+        </w:rPr>
+      </w:pPr>
+      <w:r>
+        <w:rPr>
+          <w:rFonts w:ascii="Courier New" w:eastAsia="Times New Roman" w:hAnsi="Courier New" w:cs="Courier New"/>
+          <w:color w:val="212529"/>
+          <w:sz w:val="20"/>
+          <w:szCs w:val="20"/>
+        </w:rPr>
+        <w:t>GREP="/bin/grep"</w:t>
+      </w:r>
+    </w:p>
+    <w:p>
+      <w:pPr>
+        <w:pBdr>
+          <w:top w:val="single" w:sz="6" w:space="21" w:color="D1D1D1"/>
+          <w:left w:val="single" w:sz="6" w:space="21" w:color="D1D1D1"/>
+          <w:bottom w:val="single" w:sz="6" w:space="21" w:color="D1D1D1"/>
+          <w:right w:val="single" w:sz="6" w:space="21" w:color="D1D1D1"/>
+        </w:pBdr>
+        <w:shd w:val="clear" w:color="auto" w:fill="FFFFFF"/>
+        <w:tabs>
+          <w:tab w:val="left" w:pos="916"/>
+          <w:tab w:val="left" w:pos="1832"/>
+          <w:tab w:val="left" w:pos="2748"/>
+          <w:tab w:val="left" w:pos="3664"/>
+          <w:tab w:val="left" w:pos="4580"/>
+          <w:tab w:val="left" w:pos="5496"/>
+          <w:tab w:val="left" w:pos="6412"/>
+          <w:tab w:val="left" w:pos="7328"/>
+          <w:tab w:val="left" w:pos="8244"/>
+          <w:tab w:val="left" w:pos="9160"/>
+          <w:tab w:val="left" w:pos="10076"/>
+          <w:tab w:val="left" w:pos="10992"/>
+          <w:tab w:val="left" w:pos="11908"/>
+          <w:tab w:val="left" w:pos="12824"/>
+          <w:tab w:val="left" w:pos="13740"/>
+          <w:tab w:val="left" w:pos="14656"/>
+        </w:tabs>
+        <w:spacing w:after="420" w:line="240" w:lineRule="auto"/>
+        <w:rPr>
+          <w:rFonts w:ascii="Courier New" w:eastAsia="Times New Roman" w:hAnsi="Courier New" w:cs="Courier New"/>
+          <w:color w:val="212529"/>
+          <w:sz w:val="20"/>
+          <w:szCs w:val="20"/>
+        </w:rPr>
+      </w:pPr>
+      <w:r>
+        <w:rPr>
+          <w:rFonts w:ascii="Courier New" w:eastAsia="Times New Roman" w:hAnsi="Courier New" w:cs="Courier New"/>
+          <w:color w:val="212529"/>
+          <w:sz w:val="20"/>
+          <w:szCs w:val="20"/>
+        </w:rPr>
+        <w:lastRenderedPageBreak/>
+        <w:t>#....</w:t>
+      </w:r>
+    </w:p>
+    <w:p>
+      <w:pPr>
+        <w:pBdr>
+          <w:top w:val="single" w:sz="6" w:space="21" w:color="D1D1D1"/>
+          <w:left w:val="single" w:sz="6" w:space="21" w:color="D1D1D1"/>
+          <w:bottom w:val="single" w:sz="6" w:space="21" w:color="D1D1D1"/>
+          <w:right w:val="single" w:sz="6" w:space="21" w:color="D1D1D1"/>
+        </w:pBdr>
+        <w:shd w:val="clear" w:color="auto" w:fill="FFFFFF"/>
+        <w:tabs>
+          <w:tab w:val="left" w:pos="916"/>
+          <w:tab w:val="left" w:pos="1832"/>
+          <w:tab w:val="left" w:pos="2748"/>
+          <w:tab w:val="left" w:pos="3664"/>
+          <w:tab w:val="left" w:pos="4580"/>
+          <w:tab w:val="left" w:pos="5496"/>
+          <w:tab w:val="left" w:pos="6412"/>
+          <w:tab w:val="left" w:pos="7328"/>
+          <w:tab w:val="left" w:pos="8244"/>
+          <w:tab w:val="left" w:pos="9160"/>
+          <w:tab w:val="left" w:pos="10076"/>
+          <w:tab w:val="left" w:pos="10992"/>
+          <w:tab w:val="left" w:pos="11908"/>
+          <w:tab w:val="left" w:pos="12824"/>
+          <w:tab w:val="left" w:pos="13740"/>
+          <w:tab w:val="left" w:pos="14656"/>
+        </w:tabs>
+        <w:spacing w:after="420" w:line="240" w:lineRule="auto"/>
+        <w:rPr>
+          <w:rFonts w:ascii="Courier New" w:eastAsia="Times New Roman" w:hAnsi="Courier New" w:cs="Courier New"/>
+          <w:color w:val="212529"/>
+          <w:sz w:val="20"/>
+          <w:szCs w:val="20"/>
+        </w:rPr>
+      </w:pPr>
+      <w:r>
+        <w:rPr>
+          <w:rFonts w:ascii="Courier New" w:eastAsia="Times New Roman" w:hAnsi="Courier New" w:cs="Courier New"/>
+          <w:color w:val="212529"/>
+          <w:sz w:val="20"/>
+          <w:szCs w:val="20"/>
+        </w:rPr>
+        <w:t># Make sure only root can run our script</w:t>
+      </w:r>
+    </w:p>
+    <w:p>
+      <w:pPr>
+        <w:pBdr>
+          <w:top w:val="single" w:sz="6" w:space="21" w:color="D1D1D1"/>
+          <w:left w:val="single" w:sz="6" w:space="21" w:color="D1D1D1"/>
+          <w:bottom w:val="single" w:sz="6" w:space="21" w:color="D1D1D1"/>
+          <w:right w:val="single" w:sz="6" w:space="21" w:color="D1D1D1"/>
+        </w:pBdr>
+        <w:shd w:val="clear" w:color="auto" w:fill="FFFFFF"/>
+        <w:tabs>
+          <w:tab w:val="left" w:pos="916"/>
+          <w:tab w:val="left" w:pos="1832"/>
+          <w:tab w:val="left" w:pos="2748"/>
+          <w:tab w:val="left" w:pos="3664"/>
+          <w:tab w:val="left" w:pos="4580"/>
+          <w:tab w:val="left" w:pos="5496"/>
+          <w:tab w:val="left" w:pos="6412"/>
+          <w:tab w:val="left" w:pos="7328"/>
+          <w:tab w:val="left" w:pos="8244"/>
+          <w:tab w:val="left" w:pos="9160"/>
+          <w:tab w:val="left" w:pos="10076"/>
+          <w:tab w:val="left" w:pos="10992"/>
+          <w:tab w:val="left" w:pos="11908"/>
+          <w:tab w:val="left" w:pos="12824"/>
+          <w:tab w:val="left" w:pos="13740"/>
+          <w:tab w:val="left" w:pos="14656"/>
+        </w:tabs>
+        <w:spacing w:after="420" w:line="240" w:lineRule="auto"/>
+        <w:rPr>
+          <w:rFonts w:ascii="Courier New" w:eastAsia="Times New Roman" w:hAnsi="Courier New" w:cs="Courier New"/>
+          <w:color w:val="212529"/>
+          <w:sz w:val="20"/>
+          <w:szCs w:val="20"/>
+        </w:rPr>
+      </w:pPr>
+      <w:r>
+        <w:rPr>
+          <w:rFonts w:ascii="Courier New" w:eastAsia="Times New Roman" w:hAnsi="Courier New" w:cs="Courier New"/>
+          <w:color w:val="212529"/>
+          <w:sz w:val="20"/>
+          <w:szCs w:val="20"/>
+        </w:rPr>
+        <w:t>if [[ $EUID -ne 0 ]]; then</w:t>
+      </w:r>
+    </w:p>
+    <w:p>
+      <w:pPr>
+        <w:pBdr>
+          <w:top w:val="single" w:sz="6" w:space="21" w:color="D1D1D1"/>
+          <w:left w:val="single" w:sz="6" w:space="21" w:color="D1D1D1"/>
+          <w:bottom w:val="single" w:sz="6" w:space="21" w:color="D1D1D1"/>
+          <w:right w:val="single" w:sz="6" w:space="21" w:color="D1D1D1"/>
+        </w:pBdr>
+        <w:shd w:val="clear" w:color="auto" w:fill="FFFFFF"/>
+        <w:tabs>
+          <w:tab w:val="left" w:pos="916"/>
+          <w:tab w:val="left" w:pos="1832"/>
+          <w:tab w:val="left" w:pos="2748"/>
+          <w:tab w:val="left" w:pos="3664"/>
+          <w:tab w:val="left" w:pos="4580"/>
+          <w:tab w:val="left" w:pos="5496"/>
+          <w:tab w:val="left" w:pos="6412"/>
+          <w:tab w:val="left" w:pos="7328"/>
+          <w:tab w:val="left" w:pos="8244"/>
+          <w:tab w:val="left" w:pos="9160"/>
+          <w:tab w:val="left" w:pos="10076"/>
+          <w:tab w:val="left" w:pos="10992"/>
+          <w:tab w:val="left" w:pos="11908"/>
+          <w:tab w:val="left" w:pos="12824"/>
+          <w:tab w:val="left" w:pos="13740"/>
+          <w:tab w:val="left" w:pos="14656"/>
+        </w:tabs>
+        <w:spacing w:after="420" w:line="240" w:lineRule="auto"/>
+        <w:rPr>
+          <w:rFonts w:ascii="Courier New" w:eastAsia="Times New Roman" w:hAnsi="Courier New" w:cs="Courier New"/>
+          <w:color w:val="212529"/>
+          <w:sz w:val="20"/>
+          <w:szCs w:val="20"/>
+        </w:rPr>
+      </w:pPr>
+      <w:r>
+        <w:rPr>
+          <w:rFonts w:ascii="Courier New" w:eastAsia="Times New Roman" w:hAnsi="Courier New" w:cs="Courier New"/>
+          <w:color w:val="212529"/>
+          <w:sz w:val="20"/>
+          <w:szCs w:val="20"/>
+        </w:rPr>
+        <w:t xml:space="preserve">   echo "This script must be run as root" 1&gt;&amp;2</w:t>
+      </w:r>
+    </w:p>
+    <w:p>
+      <w:pPr>
+        <w:pBdr>
+          <w:top w:val="single" w:sz="6" w:space="21" w:color="D1D1D1"/>
+          <w:left w:val="single" w:sz="6" w:space="21" w:color="D1D1D1"/>
+          <w:bottom w:val="single" w:sz="6" w:space="21" w:color="D1D1D1"/>
+          <w:right w:val="single" w:sz="6" w:space="21" w:color="D1D1D1"/>
+        </w:pBdr>
+        <w:shd w:val="clear" w:color="auto" w:fill="FFFFFF"/>
+        <w:tabs>
+          <w:tab w:val="left" w:pos="916"/>
+          <w:tab w:val="left" w:pos="1832"/>
+          <w:tab w:val="left" w:pos="2748"/>
+          <w:tab w:val="left" w:pos="3664"/>
+          <w:tab w:val="left" w:pos="4580"/>
+          <w:tab w:val="left" w:pos="5496"/>
+          <w:tab w:val="left" w:pos="6412"/>
+          <w:tab w:val="left" w:pos="7328"/>
+          <w:tab w:val="left" w:pos="8244"/>
+          <w:tab w:val="left" w:pos="9160"/>
+          <w:tab w:val="left" w:pos="10076"/>
+          <w:tab w:val="left" w:pos="10992"/>
+          <w:tab w:val="left" w:pos="11908"/>
+          <w:tab w:val="left" w:pos="12824"/>
+          <w:tab w:val="left" w:pos="13740"/>
+          <w:tab w:val="left" w:pos="14656"/>
+        </w:tabs>
+        <w:spacing w:after="420" w:line="240" w:lineRule="auto"/>
+        <w:rPr>
+          <w:rFonts w:ascii="Courier New" w:eastAsia="Times New Roman" w:hAnsi="Courier New" w:cs="Courier New"/>
+          <w:color w:val="212529"/>
+          <w:sz w:val="20"/>
+          <w:szCs w:val="20"/>
+        </w:rPr>
+      </w:pPr>
+      <w:r>
+        <w:rPr>
+          <w:rFonts w:ascii="Courier New" w:eastAsia="Times New Roman" w:hAnsi="Courier New" w:cs="Courier New"/>
+          <w:color w:val="212529"/>
+          <w:sz w:val="20"/>
+          <w:szCs w:val="20"/>
+        </w:rPr>
+        <w:t xml:space="preserve">   exit 1</w:t>
+      </w:r>
+    </w:p>
+    <w:p>
+      <w:pPr>
+        <w:pBdr>
+          <w:top w:val="single" w:sz="6" w:space="21" w:color="D1D1D1"/>
+          <w:left w:val="single" w:sz="6" w:space="21" w:color="D1D1D1"/>
+          <w:bottom w:val="single" w:sz="6" w:space="21" w:color="D1D1D1"/>
+          <w:right w:val="single" w:sz="6" w:space="21" w:color="D1D1D1"/>
+        </w:pBdr>
+        <w:shd w:val="clear" w:color="auto" w:fill="FFFFFF"/>
+        <w:tabs>
+          <w:tab w:val="left" w:pos="916"/>
+          <w:tab w:val="left" w:pos="1832"/>
+          <w:tab w:val="left" w:pos="2748"/>
+          <w:tab w:val="left" w:pos="3664"/>
+          <w:tab w:val="left" w:pos="4580"/>
+          <w:tab w:val="left" w:pos="5496"/>
+          <w:tab w:val="left" w:pos="6412"/>
+          <w:tab w:val="left" w:pos="7328"/>
+          <w:tab w:val="left" w:pos="8244"/>
+          <w:tab w:val="left" w:pos="9160"/>
+          <w:tab w:val="left" w:pos="10076"/>
+          <w:tab w:val="left" w:pos="10992"/>
+          <w:tab w:val="left" w:pos="11908"/>
+          <w:tab w:val="left" w:pos="12824"/>
+          <w:tab w:val="left" w:pos="13740"/>
+          <w:tab w:val="left" w:pos="14656"/>
+        </w:tabs>
+        <w:spacing w:after="420" w:line="240" w:lineRule="auto"/>
+        <w:rPr>
+          <w:rFonts w:ascii="Courier New" w:eastAsia="Times New Roman" w:hAnsi="Courier New" w:cs="Courier New"/>
+          <w:color w:val="212529"/>
+          <w:sz w:val="20"/>
+          <w:szCs w:val="20"/>
+        </w:rPr>
+      </w:pPr>
+      <w:r>
+        <w:rPr>
+          <w:rFonts w:ascii="Courier New" w:eastAsia="Times New Roman" w:hAnsi="Courier New" w:cs="Courier New"/>
+          <w:color w:val="212529"/>
+          <w:sz w:val="20"/>
+          <w:szCs w:val="20"/>
+        </w:rPr>
+        <w:t>fi</w:t>
+      </w:r>
+    </w:p>
+    <w:p>
+      <w:pPr>
+        <w:pBdr>
+          <w:top w:val="single" w:sz="6" w:space="21" w:color="D1D1D1"/>
+          <w:left w:val="single" w:sz="6" w:space="21" w:color="D1D1D1"/>
+          <w:bottom w:val="single" w:sz="6" w:space="21" w:color="D1D1D1"/>
+          <w:right w:val="single" w:sz="6" w:space="21" w:color="D1D1D1"/>
+        </w:pBdr>
+        <w:shd w:val="clear" w:color="auto" w:fill="FFFFFF"/>
+        <w:tabs>
+          <w:tab w:val="left" w:pos="916"/>
+          <w:tab w:val="left" w:pos="1832"/>
+          <w:tab w:val="left" w:pos="2748"/>
+          <w:tab w:val="left" w:pos="3664"/>
+          <w:tab w:val="left" w:pos="4580"/>
+          <w:tab w:val="left" w:pos="5496"/>
+          <w:tab w:val="left" w:pos="6412"/>
+          <w:tab w:val="left" w:pos="7328"/>
+          <w:tab w:val="left" w:pos="8244"/>
+          <w:tab w:val="left" w:pos="9160"/>
+          <w:tab w:val="left" w:pos="10076"/>
+          <w:tab w:val="left" w:pos="10992"/>
+          <w:tab w:val="left" w:pos="11908"/>
+          <w:tab w:val="left" w:pos="12824"/>
+          <w:tab w:val="left" w:pos="13740"/>
+          <w:tab w:val="left" w:pos="14656"/>
+        </w:tabs>
+        <w:spacing w:after="420" w:line="240" w:lineRule="auto"/>
+        <w:rPr>
+          <w:rFonts w:ascii="Courier New" w:eastAsia="Times New Roman" w:hAnsi="Courier New" w:cs="Courier New"/>
+          <w:color w:val="212529"/>
+          <w:sz w:val="20"/>
+          <w:szCs w:val="20"/>
+        </w:rPr>
+      </w:pPr>
+      <w:r>
+        <w:rPr>
+          <w:rFonts w:ascii="Courier New" w:eastAsia="Times New Roman" w:hAnsi="Courier New" w:cs="Courier New"/>
+          <w:color w:val="212529"/>
+          <w:sz w:val="20"/>
+          <w:szCs w:val="20"/>
+        </w:rPr>
+        <w:t># ...</w:t>
+      </w:r>
+    </w:p>
+    <w:p>
+      <w:pPr>
+        <w:rPr>
+          <w:rFonts w:ascii="Times New Roman" w:hAnsi="Times New Roman" w:cs="Times New Roman"/>
+          <w:sz w:val="28"/>
+          <w:szCs w:val="28"/>
+        </w:rPr>
+      </w:pPr>
+      <w:r>
+        <w:rPr>
+          <w:rFonts w:ascii="Times New Roman" w:hAnsi="Times New Roman" w:cs="Times New Roman"/>
+          <w:sz w:val="28"/>
+          <w:szCs w:val="28"/>
+        </w:rPr>
+        <w:t>Mount /dev/sdb1 only if you are a root</w:t>
+      </w:r>
+    </w:p>
+    <w:p>
+      <w:pPr>
+        <w:pStyle w:val="HTMLPreformatted"/>
+        <w:pBdr>
+          <w:top w:val="single" w:sz="6" w:space="21" w:color="D1D1D1"/>
+          <w:left w:val="single" w:sz="6" w:space="21" w:color="D1D1D1"/>
+          <w:bottom w:val="single" w:sz="6" w:space="21" w:color="D1D1D1"/>
+          <w:right w:val="single" w:sz="6" w:space="21" w:color="D1D1D1"/>
+        </w:pBdr>
+        <w:shd w:val="clear" w:color="auto" w:fill="FFFFFF"/>
+        <w:spacing w:after="420"/>
+        <w:rPr>
+          <w:color w:val="212529"/>
+        </w:rPr>
+      </w:pPr>
+      <w:r>
+        <w:rPr>
+          <w:color w:val="212529"/>
+        </w:rPr>
+        <w:t>#!/bin/bash</w:t>
+      </w:r>
+    </w:p>
+    <w:p>
+      <w:pPr>
+        <w:pStyle w:val="HTMLPreformatted"/>
+        <w:pBdr>
+          <w:top w:val="single" w:sz="6" w:space="21" w:color="D1D1D1"/>
+          <w:left w:val="single" w:sz="6" w:space="21" w:color="D1D1D1"/>
+          <w:bottom w:val="single" w:sz="6" w:space="21" w:color="D1D1D1"/>
+          <w:right w:val="single" w:sz="6" w:space="21" w:color="D1D1D1"/>
+        </w:pBdr>
+        <w:shd w:val="clear" w:color="auto" w:fill="FFFFFF"/>
+        <w:spacing w:after="420"/>
+        <w:rPr>
+          <w:color w:val="212529"/>
+        </w:rPr>
+      </w:pPr>
+      <w:r>
+        <w:rPr>
+          <w:color w:val="212529"/>
+        </w:rPr>
+        <w:t>if [[ $EUID -ne 0 ]]; then</w:t>
+      </w:r>
+    </w:p>
+    <w:p>
+      <w:pPr>
+        <w:pStyle w:val="HTMLPreformatted"/>
+        <w:pBdr>
+          <w:top w:val="single" w:sz="6" w:space="21" w:color="D1D1D1"/>
+          <w:left w:val="single" w:sz="6" w:space="21" w:color="D1D1D1"/>
+          <w:bottom w:val="single" w:sz="6" w:space="21" w:color="D1D1D1"/>
+          <w:right w:val="single" w:sz="6" w:space="21" w:color="D1D1D1"/>
+        </w:pBdr>
+        <w:shd w:val="clear" w:color="auto" w:fill="FFFFFF"/>
+        <w:spacing w:after="420"/>
+        <w:rPr>
+          <w:color w:val="212529"/>
+        </w:rPr>
+      </w:pPr>
+      <w:r>
+        <w:rPr>
+          <w:color w:val="212529"/>
+        </w:rPr>
+        <w:t xml:space="preserve">  echo "You must be a root user" 2&gt;&amp;1</w:t>
+      </w:r>
+    </w:p>
+    <w:p>
+      <w:pPr>
+        <w:pStyle w:val="HTMLPreformatted"/>
+        <w:pBdr>
+          <w:top w:val="single" w:sz="6" w:space="21" w:color="D1D1D1"/>
+          <w:left w:val="single" w:sz="6" w:space="21" w:color="D1D1D1"/>
+          <w:bottom w:val="single" w:sz="6" w:space="21" w:color="D1D1D1"/>
+          <w:right w:val="single" w:sz="6" w:space="21" w:color="D1D1D1"/>
+        </w:pBdr>
+        <w:shd w:val="clear" w:color="auto" w:fill="FFFFFF"/>
+        <w:spacing w:after="420"/>
+        <w:rPr>
+          <w:color w:val="212529"/>
+        </w:rPr>
+      </w:pPr>
+      <w:r>
+        <w:rPr>
+          <w:color w:val="212529"/>
+        </w:rPr>
+        <w:t xml:space="preserve">  exit 1</w:t>
+      </w:r>
+    </w:p>
+    <w:p>
+      <w:pPr>
+        <w:pStyle w:val="HTMLPreformatted"/>
+        <w:pBdr>
+          <w:top w:val="single" w:sz="6" w:space="21" w:color="D1D1D1"/>
+          <w:left w:val="single" w:sz="6" w:space="21" w:color="D1D1D1"/>
+          <w:bottom w:val="single" w:sz="6" w:space="21" w:color="D1D1D1"/>
+          <w:right w:val="single" w:sz="6" w:space="21" w:color="D1D1D1"/>
+        </w:pBdr>
+        <w:shd w:val="clear" w:color="auto" w:fill="FFFFFF"/>
+        <w:spacing w:after="420"/>
+        <w:rPr>
+          <w:color w:val="212529"/>
+        </w:rPr>
+      </w:pPr>
+      <w:r>
+        <w:rPr>
+          <w:color w:val="212529"/>
+        </w:rPr>
+        <w:t>else</w:t>
+      </w:r>
+    </w:p>
+    <w:p>
+      <w:pPr>
+        <w:pStyle w:val="HTMLPreformatted"/>
+        <w:pBdr>
+          <w:top w:val="single" w:sz="6" w:space="21" w:color="D1D1D1"/>
+          <w:left w:val="single" w:sz="6" w:space="21" w:color="D1D1D1"/>
+          <w:bottom w:val="single" w:sz="6" w:space="21" w:color="D1D1D1"/>
+          <w:right w:val="single" w:sz="6" w:space="21" w:color="D1D1D1"/>
+        </w:pBdr>
+        <w:shd w:val="clear" w:color="auto" w:fill="FFFFFF"/>
+        <w:spacing w:after="420"/>
+        <w:rPr>
+          <w:color w:val="212529"/>
+        </w:rPr>
+      </w:pPr>
+      <w:r>
+        <w:rPr>
+          <w:color w:val="212529"/>
+        </w:rPr>
+        <w:t xml:space="preserve">  mount /dev/sdb1 /mnt/disk2</w:t>
+      </w:r>
+    </w:p>
+    <w:p>
+      <w:pPr>
+        <w:pStyle w:val="HTMLPreformatted"/>
+        <w:pBdr>
+          <w:top w:val="single" w:sz="6" w:space="21" w:color="D1D1D1"/>
+          <w:left w:val="single" w:sz="6" w:space="21" w:color="D1D1D1"/>
+          <w:bottom w:val="single" w:sz="6" w:space="21" w:color="D1D1D1"/>
+          <w:right w:val="single" w:sz="6" w:space="21" w:color="D1D1D1"/>
+        </w:pBdr>
+        <w:shd w:val="clear" w:color="auto" w:fill="FFFFFF"/>
+        <w:spacing w:after="420"/>
+        <w:rPr>
+          <w:color w:val="212529"/>
+        </w:rPr>
+      </w:pPr>
+      <w:r>
+        <w:rPr>
+          <w:color w:val="212529"/>
+        </w:rPr>
+        <w:t>fi</w:t>
+      </w:r>
+    </w:p>
+    <w:p>
+      <w:pPr>
+        <w:rPr>
+          <w:rFonts w:ascii="Times New Roman" w:hAnsi="Times New Roman" w:cs="Times New Roman"/>
+          <w:sz w:val="28"/>
+          <w:szCs w:val="28"/>
+        </w:rPr>
+      </w:pPr>
+      <w:r>
+        <w:rPr>
+          <w:rFonts w:ascii="Times New Roman" w:hAnsi="Times New Roman" w:cs="Times New Roman"/>
+          <w:sz w:val="28"/>
+          <w:szCs w:val="28"/>
+        </w:rPr>
+        <w:t>Posted by: Vivek Gite</w:t>
+      </w:r>
+    </w:p>
+    <w:p>
+      <w:pPr>
+        <w:pStyle w:val="Heading1"/>
+        <w:rPr>
+          <w:rFonts w:ascii="Times New Roman" w:hAnsi="Times New Roman" w:cs="Times New Roman"/>
+          <w:sz w:val="28"/>
+          <w:szCs w:val="28"/>
+        </w:rPr>
+      </w:pPr>
+      <w:r>
+        <w:rPr>
+          <w:rFonts w:ascii="Times New Roman" w:hAnsi="Times New Roman" w:cs="Times New Roman"/>
+          <w:sz w:val="28"/>
+          <w:szCs w:val="28"/>
+        </w:rPr>
+        <w:t xml:space="preserve">stderr </w:t>
+      </w:r>
+      <w:r>
+        <w:rPr>
+          <w:rFonts w:ascii="Times New Roman" w:hAnsi="Times New Roman" w:cs="Times New Roman"/>
+          <w:sz w:val="28"/>
+          <w:szCs w:val="28"/>
+        </w:rPr>
+        <w:t>và</w:t>
+      </w:r>
+      <w:r>
+        <w:rPr>
+          <w:rFonts w:ascii="Times New Roman" w:hAnsi="Times New Roman" w:cs="Times New Roman"/>
+          <w:sz w:val="28"/>
+          <w:szCs w:val="28"/>
+        </w:rPr>
+        <w:t xml:space="preserve"> stdout</w:t>
+      </w:r>
+    </w:p>
+    <w:p>
+      <w:pPr>
+        <w:rPr>
+          <w:rFonts w:ascii="Times New Roman" w:hAnsi="Times New Roman" w:cs="Times New Roman"/>
+          <w:sz w:val="28"/>
+          <w:szCs w:val="28"/>
+        </w:rPr>
+      </w:pPr>
+      <w:r>
+        <w:rPr>
+          <w:rFonts w:ascii="Times New Roman" w:hAnsi="Times New Roman" w:cs="Times New Roman"/>
+          <w:sz w:val="28"/>
+          <w:szCs w:val="28"/>
+        </w:rPr>
+        <w:t>Trong Unix shell, nếu ta muốn kết hợp stderr và stdout , ta có thể thêm vào cuối command cụm: "2&gt;&amp;1"</w:t>
+      </w:r>
+      <w:r>
+        <w:rPr>
+          <w:rFonts w:ascii="Times New Roman" w:hAnsi="Times New Roman" w:cs="Times New Roman"/>
+          <w:sz w:val="28"/>
+          <w:szCs w:val="28"/>
+        </w:rPr>
+        <w:t xml:space="preserve">. </w:t>
+      </w:r>
+      <w:r>
+        <w:rPr>
+          <w:rFonts w:ascii="Times New Roman" w:hAnsi="Times New Roman" w:cs="Times New Roman"/>
+          <w:sz w:val="28"/>
+          <w:szCs w:val="28"/>
+        </w:rPr>
+        <w:t>Đây là cấu trúc POSIX shell</w:t>
+      </w:r>
+      <w:r>
+        <w:rPr>
+          <w:rFonts w:ascii="Times New Roman" w:hAnsi="Times New Roman" w:cs="Times New Roman"/>
+          <w:sz w:val="28"/>
+          <w:szCs w:val="28"/>
+        </w:rPr>
+        <w:t>.</w:t>
+      </w:r>
+    </w:p>
+    <w:p>
+      <w:pPr>
+        <w:rPr>
+          <w:rFonts w:ascii="Times New Roman" w:hAnsi="Times New Roman" w:cs="Times New Roman"/>
+          <w:sz w:val="28"/>
+          <w:szCs w:val="28"/>
+        </w:rPr>
+      </w:pPr>
+      <w:r>
+        <w:rPr>
+          <w:rFonts w:ascii="Times New Roman" w:hAnsi="Times New Roman" w:cs="Times New Roman"/>
+          <w:sz w:val="28"/>
+          <w:szCs w:val="28"/>
+        </w:rPr>
+        <w:lastRenderedPageBreak/>
+        <w:t xml:space="preserve">- </w:t>
+      </w:r>
+      <w:r>
+        <w:rPr>
+          <w:rFonts w:ascii="Times New Roman" w:hAnsi="Times New Roman" w:cs="Times New Roman"/>
+          <w:sz w:val="28"/>
+          <w:szCs w:val="28"/>
+        </w:rPr>
+        <w:t>2: "Standard error", mô tả tập tin đầu ra.</w:t>
+      </w:r>
+    </w:p>
+    <w:p>
+      <w:pPr>
+        <w:rPr>
+          <w:rFonts w:ascii="Times New Roman" w:hAnsi="Times New Roman" w:cs="Times New Roman"/>
+          <w:sz w:val="28"/>
+          <w:szCs w:val="28"/>
+        </w:rPr>
+      </w:pPr>
+      <w:r>
+        <w:rPr>
+          <w:rFonts w:ascii="Times New Roman" w:hAnsi="Times New Roman" w:cs="Times New Roman"/>
+          <w:sz w:val="28"/>
+          <w:szCs w:val="28"/>
+        </w:rPr>
+        <w:t xml:space="preserve">- </w:t>
+      </w:r>
+      <w:r>
+        <w:rPr>
+          <w:rFonts w:ascii="Times New Roman" w:hAnsi="Times New Roman" w:cs="Times New Roman"/>
+          <w:sz w:val="28"/>
+          <w:szCs w:val="28"/>
+        </w:rPr>
+        <w:t>&gt;&amp;: Nhân đôi một đối tượng gọi là Output File Descriptor operator (một biến thể của Output Redirection operator &gt;). Nếu [x]&gt;&amp;[y] tức là tập tin được kí hiệu bởi x là một bản copy từ y.</w:t>
+      </w:r>
+    </w:p>
+    <w:p>
+      <w:pPr>
+        <w:rPr>
+          <w:rFonts w:ascii="Times New Roman" w:hAnsi="Times New Roman" w:cs="Times New Roman"/>
+          <w:sz w:val="28"/>
+          <w:szCs w:val="28"/>
+        </w:rPr>
+      </w:pPr>
+      <w:r>
+        <w:rPr>
+          <w:rFonts w:ascii="Times New Roman" w:hAnsi="Times New Roman" w:cs="Times New Roman"/>
+          <w:sz w:val="28"/>
+          <w:szCs w:val="28"/>
+        </w:rPr>
+        <w:t xml:space="preserve">- </w:t>
+      </w:r>
+      <w:r>
+        <w:rPr>
+          <w:rFonts w:ascii="Times New Roman" w:hAnsi="Times New Roman" w:cs="Times New Roman"/>
+          <w:sz w:val="28"/>
+          <w:szCs w:val="28"/>
+        </w:rPr>
+        <w:t>1: "Standard output": output file descirptor (tập mô tả đầ</w:t>
+      </w:r>
+      <w:r>
+        <w:rPr>
+          <w:rFonts w:ascii="Times New Roman" w:hAnsi="Times New Roman" w:cs="Times New Roman"/>
+          <w:sz w:val="28"/>
+          <w:szCs w:val="28"/>
+        </w:rPr>
+        <w:t>u ra).</w:t>
+      </w:r>
+    </w:p>
+    <w:p>
+      <w:pPr>
+        <w:rPr>
+          <w:rFonts w:ascii="Times New Roman" w:hAnsi="Times New Roman" w:cs="Times New Roman"/>
+          <w:sz w:val="28"/>
+          <w:szCs w:val="28"/>
+        </w:rPr>
+      </w:pPr>
+      <w:r>
+        <w:rPr>
+          <w:rFonts w:ascii="Times New Roman" w:hAnsi="Times New Roman" w:cs="Times New Roman"/>
+          <w:sz w:val="28"/>
+          <w:szCs w:val="28"/>
+        </w:rPr>
+        <w:t xml:space="preserve">- </w:t>
+      </w:r>
+      <w:r>
+        <w:rPr>
+          <w:rFonts w:ascii="Times New Roman" w:hAnsi="Times New Roman" w:cs="Times New Roman"/>
+          <w:sz w:val="28"/>
+          <w:szCs w:val="28"/>
+        </w:rPr>
+        <w:t>biểu thức 2&gt;&amp;1 copy file descriptir đến vị trí 2, do đó bất kỳ output nào được viết bởi 2 (standard error</w:t>
+      </w:r>
+      <w:r>
+        <w:rPr>
+          <w:rFonts w:ascii="Times New Roman" w:hAnsi="Times New Roman" w:cs="Times New Roman"/>
+          <w:sz w:val="28"/>
+          <w:szCs w:val="28"/>
+        </w:rPr>
+        <w:t xml:space="preserve"> - stderr</w:t>
+      </w:r>
+      <w:r>
+        <w:rPr>
+          <w:rFonts w:ascii="Times New Roman" w:hAnsi="Times New Roman" w:cs="Times New Roman"/>
+          <w:sz w:val="28"/>
+          <w:szCs w:val="28"/>
+        </w:rPr>
+        <w:t>) cũng sẽ được viết vào 1</w:t>
+      </w:r>
+      <w:r>
+        <w:rPr>
+          <w:rFonts w:ascii="Times New Roman" w:hAnsi="Times New Roman" w:cs="Times New Roman"/>
+          <w:sz w:val="28"/>
+          <w:szCs w:val="28"/>
+        </w:rPr>
+        <w:t xml:space="preserve"> (standard output – stdout)</w:t>
+      </w:r>
+      <w:r>
+        <w:rPr>
+          <w:rFonts w:ascii="Times New Roman" w:hAnsi="Times New Roman" w:cs="Times New Roman"/>
+          <w:sz w:val="28"/>
+          <w:szCs w:val="28"/>
+        </w:rPr>
+        <w:t>.</w:t>
+      </w:r>
+    </w:p>
+    <w:p>
+      <w:pPr>
+        <w:rPr>
+          <w:rFonts w:ascii="Times New Roman" w:hAnsi="Times New Roman" w:cs="Times New Roman"/>
+          <w:sz w:val="28"/>
+          <w:szCs w:val="28"/>
+        </w:rPr>
+      </w:pPr>
+      <w:r>
+        <w:rPr>
+          <w:rFonts w:ascii="Times New Roman" w:hAnsi="Times New Roman" w:cs="Times New Roman"/>
+          <w:sz w:val="28"/>
+          <w:szCs w:val="28"/>
+        </w:rPr>
+        <w:t>0 - stdin</w:t>
+      </w:r>
+    </w:p>
+    <w:p>
+      <w:pPr>
+        <w:rPr>
+          <w:rFonts w:ascii="Times New Roman" w:hAnsi="Times New Roman" w:cs="Times New Roman"/>
+          <w:sz w:val="28"/>
+          <w:szCs w:val="28"/>
+        </w:rPr>
+      </w:pPr>
+      <w:r>
+        <w:rPr>
+          <w:rFonts w:ascii="Times New Roman" w:hAnsi="Times New Roman" w:cs="Times New Roman"/>
+          <w:sz w:val="28"/>
+          <w:szCs w:val="28"/>
+        </w:rPr>
+        <w:t>1 - stdout</w:t>
+      </w:r>
+    </w:p>
+    <w:p>
+      <w:pPr>
+        <w:rPr>
+          <w:rFonts w:ascii="Times New Roman" w:hAnsi="Times New Roman" w:cs="Times New Roman"/>
+          <w:sz w:val="28"/>
+          <w:szCs w:val="28"/>
+        </w:rPr>
+      </w:pPr>
+      <w:r>
+        <w:rPr>
+          <w:rFonts w:ascii="Times New Roman" w:hAnsi="Times New Roman" w:cs="Times New Roman"/>
+          <w:sz w:val="28"/>
+          <w:szCs w:val="28"/>
+        </w:rPr>
+        <w:t xml:space="preserve">2 </w:t>
+      </w:r>
+      <w:r>
+        <w:rPr>
+          <w:rFonts w:ascii="Times New Roman" w:hAnsi="Times New Roman" w:cs="Times New Roman"/>
+          <w:sz w:val="28"/>
+          <w:szCs w:val="28"/>
+        </w:rPr>
+        <w:t>-</w:t>
+      </w:r>
+      <w:r>
+        <w:rPr>
+          <w:rFonts w:ascii="Times New Roman" w:hAnsi="Times New Roman" w:cs="Times New Roman"/>
+          <w:sz w:val="28"/>
+          <w:szCs w:val="28"/>
+        </w:rPr>
+        <w:t xml:space="preserve"> stderr</w:t>
+      </w:r>
+    </w:p>
+    <w:p>
+      <w:pPr>
+        <w:rPr>
+          <w:rFonts w:ascii="Times New Roman" w:hAnsi="Times New Roman" w:cs="Times New Roman"/>
+          <w:sz w:val="28"/>
+          <w:szCs w:val="28"/>
+        </w:rPr>
+      </w:pPr>
+      <w:r>
+        <w:rPr>
+          <w:rFonts w:ascii="Times New Roman" w:hAnsi="Times New Roman" w:cs="Times New Roman"/>
+          <w:sz w:val="28"/>
+          <w:szCs w:val="28"/>
+        </w:rPr>
+        <w:t>&amp;</w:t>
+      </w:r>
+      <w:r>
+        <w:rPr>
+          <w:rFonts w:ascii="Times New Roman" w:hAnsi="Times New Roman" w:cs="Times New Roman"/>
+          <w:sz w:val="28"/>
+          <w:szCs w:val="28"/>
+        </w:rPr>
+        <w:t xml:space="preserve"> -</w:t>
+      </w:r>
+      <w:r>
+        <w:rPr>
+          <w:rFonts w:ascii="Times New Roman" w:hAnsi="Times New Roman" w:cs="Times New Roman"/>
+          <w:sz w:val="28"/>
+          <w:szCs w:val="28"/>
+        </w:rPr>
+        <w:t xml:space="preserve"> để biểu thị đây là một file descriptor, không phải một tên fime bình thường.</w:t>
+      </w:r>
+    </w:p>
+    <w:p>
+      <w:pPr>
+        <w:rPr>
+          <w:rFonts w:ascii="Times New Roman" w:hAnsi="Times New Roman" w:cs="Times New Roman"/>
+          <w:sz w:val="28"/>
+          <w:szCs w:val="28"/>
+        </w:rPr>
+      </w:pPr>
+    </w:p>
+    <w:p>
+      <w:pPr>
+        <w:pStyle w:val="Heading1"/>
+        <w:rPr>
+          <w:rFonts w:ascii="Times New Roman" w:hAnsi="Times New Roman" w:cs="Times New Roman"/>
+          <w:sz w:val="28"/>
+          <w:szCs w:val="28"/>
+        </w:rPr>
+      </w:pPr>
+      <w:r>
+        <w:rPr>
+          <w:rFonts w:ascii="Times New Roman" w:hAnsi="Times New Roman" w:cs="Times New Roman"/>
+          <w:sz w:val="28"/>
+          <w:szCs w:val="28"/>
+        </w:rPr>
+        <w:t>getopts</w:t>
+      </w:r>
+    </w:p>
+    <w:p>
+      <w:pPr>
+        <w:rPr>
+          <w:rFonts w:ascii="Times New Roman" w:hAnsi="Times New Roman" w:cs="Times New Roman"/>
+          <w:sz w:val="28"/>
+          <w:szCs w:val="28"/>
+        </w:rPr>
+      </w:pPr>
+      <w:r>
+        <w:rPr>
+          <w:rFonts w:ascii="Times New Roman" w:hAnsi="Times New Roman" w:cs="Times New Roman"/>
+          <w:sz w:val="28"/>
+          <w:szCs w:val="28"/>
+        </w:rPr>
+        <w:t>- đưa ra các tuỳ chọn phân tích cú pháp từ dòng lệnh của shell script.</w:t>
+      </w:r>
+    </w:p>
+    <w:p>
+      <w:pPr>
+        <w:rPr>
+          <w:rFonts w:ascii="Times New Roman" w:hAnsi="Times New Roman" w:cs="Times New Roman"/>
+          <w:sz w:val="28"/>
+          <w:szCs w:val="28"/>
+        </w:rPr>
+      </w:pPr>
+      <w:r>
+        <w:rPr>
+          <w:rFonts w:ascii="Times New Roman" w:hAnsi="Times New Roman" w:cs="Times New Roman"/>
+          <w:sz w:val="28"/>
+          <w:szCs w:val="28"/>
+        </w:rPr>
+        <w:t xml:space="preserve">- getopts có được các tuỳ chọn và các đối số đi kèm với chúng từ một danh sách các tham số tuân theo chuẩn POSIX.2 (các chữ cái đơn đứng trước bởi dấu - và có thể theo sau bởi một đối số, các chữ cái đơn có thể được nhóm lại). </w:t>
+      </w:r>
+    </w:p>
+    <w:p>
+      <w:pPr>
+        <w:rPr>
+          <w:rFonts w:ascii="Times New Roman" w:hAnsi="Times New Roman" w:cs="Times New Roman"/>
+          <w:sz w:val="28"/>
+          <w:szCs w:val="28"/>
+        </w:rPr>
+      </w:pPr>
+      <w:r>
+        <w:rPr>
+          <w:rFonts w:ascii="Times New Roman" w:hAnsi="Times New Roman" w:cs="Times New Roman"/>
+          <w:sz w:val="28"/>
+          <w:szCs w:val="28"/>
+        </w:rPr>
+        <w:t>- 'optstring' đưa ra tất cả các chữ cái của tuỳ chọn. Ví dụ nếu ta muốn có các tuỳ chọn là -a, -f và -s thì optstring là afs. Nếu muốn một chữ cái có kèm theo đối số phía sau hoặc nhóm các chữ cái thì thêm dấu : vào sau chữ cái đó, ví dụ như a:fs (nghĩa là getopts mong muốn tuỳ chọn -a có dạng '-a value').</w:t>
+      </w:r>
+    </w:p>
+    <w:p>
+      <w:pPr>
+        <w:rPr>
+          <w:rFonts w:ascii="Times New Roman" w:hAnsi="Times New Roman" w:cs="Times New Roman"/>
+          <w:sz w:val="28"/>
+          <w:szCs w:val="28"/>
+        </w:rPr>
+      </w:pPr>
+      <w:r>
+        <w:rPr>
+          <w:rFonts w:ascii="Times New Roman" w:hAnsi="Times New Roman" w:cs="Times New Roman"/>
+          <w:sz w:val="28"/>
+          <w:szCs w:val="28"/>
+        </w:rPr>
+        <w:t>- Thường thì có khoảng trắng để tách biệt giữa chữ cái đại diện cho tuỳ chọn và đối số của nó nhưng getopts cũng xử lý các các tuỳ chọn mà chữ cái gắn liền với đối số, ví dụ như: '-avalue'.</w:t>
+      </w:r>
+    </w:p>
+    <w:p>
+      <w:pPr>
+        <w:rPr>
+          <w:rFonts w:ascii="Times New Roman" w:hAnsi="Times New Roman" w:cs="Times New Roman"/>
+          <w:sz w:val="28"/>
+          <w:szCs w:val="28"/>
+        </w:rPr>
+      </w:pPr>
+      <w:r>
+        <w:rPr>
+          <w:rFonts w:ascii="Times New Roman" w:hAnsi="Times New Roman" w:cs="Times New Roman"/>
+          <w:sz w:val="28"/>
+          <w:szCs w:val="28"/>
+        </w:rPr>
+        <w:t>- optstring không thể chứa ký tự ?</w:t>
+      </w:r>
+    </w:p>
+    <w:p>
+      <w:pPr>
+        <w:rPr>
+          <w:rFonts w:ascii="Times New Roman" w:hAnsi="Times New Roman" w:cs="Times New Roman"/>
+          <w:sz w:val="28"/>
+          <w:szCs w:val="28"/>
+        </w:rPr>
+      </w:pPr>
+      <w:r>
+        <w:rPr>
+          <w:rFonts w:ascii="Times New Roman" w:hAnsi="Times New Roman" w:cs="Times New Roman"/>
+          <w:sz w:val="28"/>
+          <w:szCs w:val="28"/>
+        </w:rPr>
+        <w:t>- Tên trên dòng lệnh command của getopts là tên của một biến shell. Mỗi lần gọi getopts, nó sẽ có được các tuỳ chọn tiếp theo từ các tham số vị trí và đặt ký tự tuỳ chọn vào tên biến shell.</w:t>
+      </w:r>
+    </w:p>
+    <w:p>
+      <w:pPr>
+        <w:rPr>
+          <w:rFonts w:ascii="Times New Roman" w:hAnsi="Times New Roman" w:cs="Times New Roman"/>
+          <w:sz w:val="28"/>
+          <w:szCs w:val="28"/>
+        </w:rPr>
+      </w:pPr>
+      <w:r>
+        <w:rPr>
+          <w:rFonts w:ascii="Times New Roman" w:hAnsi="Times New Roman" w:cs="Times New Roman"/>
+          <w:sz w:val="28"/>
+          <w:szCs w:val="28"/>
+        </w:rPr>
+        <w:t>- getopts đặt một dấu ? trong tên nếu nó tìm thấy một tuỳ chọn không được khai báo trong optstring, hoặc nếu giá trị tùy chọn đó bị thiếu.</w:t>
+      </w:r>
+    </w:p>
+    <w:p>
+      <w:pPr>
+        <w:rPr>
+          <w:rFonts w:ascii="Times New Roman" w:hAnsi="Times New Roman" w:cs="Times New Roman"/>
+          <w:sz w:val="28"/>
+          <w:szCs w:val="28"/>
+        </w:rPr>
+      </w:pPr>
+      <w:r>
+        <w:rPr>
+          <w:rFonts w:ascii="Times New Roman" w:hAnsi="Times New Roman" w:cs="Times New Roman"/>
+          <w:sz w:val="28"/>
+          <w:szCs w:val="28"/>
+        </w:rPr>
+        <w:lastRenderedPageBreak/>
+        <w:t xml:space="preserve">- Mỗi tuỳ chọn trên dòng lệnh command có một chỉ mục. Tuỳ chọn đầu tiên có chỉ mục là 1, tuỳ chọn thứ hai có chỉ mục là 2 v.v. Khi getopts nhận được một tùy chọn từ dòng lệnh, nó sẽ lưu các </w:t>
+      </w:r>
       <w:bookmarkStart w:id="0" w:name="_GoBack"/>
       <w:bookmarkEnd w:id="0"/>
+      <w:r>
+        <w:rPr>
+          <w:rFonts w:ascii="Times New Roman" w:hAnsi="Times New Roman" w:cs="Times New Roman"/>
+          <w:sz w:val="28"/>
+          <w:szCs w:val="28"/>
+        </w:rPr>
+        <w:t>chỉ mục của đối số tiếp theo để xử lý trong các biến shell OPTIND.</w:t>
+      </w:r>
+    </w:p>
+    <w:p>
+      <w:pPr>
+        <w:rPr>
+          <w:rFonts w:ascii="Times New Roman" w:hAnsi="Times New Roman" w:cs="Times New Roman"/>
+          <w:sz w:val="28"/>
+          <w:szCs w:val="28"/>
+        </w:rPr>
+      </w:pPr>
+      <w:r>
+        <w:rPr>
+          <w:rFonts w:ascii="Times New Roman" w:hAnsi="Times New Roman" w:cs="Times New Roman"/>
+          <w:sz w:val="28"/>
+          <w:szCs w:val="28"/>
+        </w:rPr>
+        <w:t>- Khi một ký tự tuỳ chọn có một đối số đi kèm (được chỉ định với a: trong optstring), getopts lưu các đối số như một chuỗi string trong biến shell OPTARG. Nếu một option không có đối số, hoặc getopts yêu cầu một đối số nhưng không tìm thấy thì getopts sẽ không đặt (unset) OPTARG.</w:t>
+      </w:r>
+    </w:p>
+    <w:p>
+      <w:pPr>
+        <w:rPr>
+          <w:rFonts w:ascii="Times New Roman" w:hAnsi="Times New Roman" w:cs="Times New Roman"/>
+          <w:sz w:val="28"/>
+          <w:szCs w:val="28"/>
+        </w:rPr>
+      </w:pPr>
+      <w:r>
+        <w:rPr>
+          <w:rFonts w:ascii="Times New Roman" w:hAnsi="Times New Roman" w:cs="Times New Roman"/>
+          <w:sz w:val="28"/>
+          <w:szCs w:val="28"/>
+        </w:rPr>
+        <w:t xml:space="preserve">- Khi getopts đạt đến cuối các tuỳ chọn và exit với status value = 1. Nó đặt tên cho các đặc tính ? và đặt (set) OPTIND vào chỉ mục của đối số đầu tiên sau các tuỳ chọn. </w:t>
+      </w:r>
+    </w:p>
+    <w:p>
+      <w:pPr>
+        <w:rPr>
+          <w:rFonts w:ascii="Times New Roman" w:hAnsi="Times New Roman" w:cs="Times New Roman"/>
+          <w:sz w:val="28"/>
+          <w:szCs w:val="28"/>
+        </w:rPr>
+      </w:pPr>
+      <w:r>
+        <w:rPr>
+          <w:rFonts w:ascii="Times New Roman" w:hAnsi="Times New Roman" w:cs="Times New Roman"/>
+          <w:sz w:val="28"/>
+          <w:szCs w:val="28"/>
+        </w:rPr>
+        <w:t>- getopts công nhận sự kết thúc của các tùy chọn khi thoả mãn một trong các điều kiện sau:</w:t>
+      </w:r>
+    </w:p>
+    <w:p>
+      <w:pPr>
+        <w:rPr>
+          <w:rFonts w:ascii="Times New Roman" w:hAnsi="Times New Roman" w:cs="Times New Roman"/>
+          <w:sz w:val="28"/>
+          <w:szCs w:val="28"/>
+        </w:rPr>
+      </w:pPr>
+      <w:r>
+        <w:rPr>
+          <w:rFonts w:ascii="Times New Roman" w:hAnsi="Times New Roman" w:cs="Times New Roman"/>
+          <w:sz w:val="28"/>
+          <w:szCs w:val="28"/>
+        </w:rPr>
+        <w:t xml:space="preserve">   - một đối số không bắt đầu bằng dấu -</w:t>
+      </w:r>
+    </w:p>
+    <w:p>
+      <w:pPr>
+        <w:rPr>
+          <w:rFonts w:ascii="Times New Roman" w:hAnsi="Times New Roman" w:cs="Times New Roman"/>
+          <w:sz w:val="28"/>
+          <w:szCs w:val="28"/>
+        </w:rPr>
+      </w:pPr>
+      <w:r>
+        <w:rPr>
+          <w:rFonts w:ascii="Times New Roman" w:hAnsi="Times New Roman" w:cs="Times New Roman"/>
+          <w:sz w:val="28"/>
+          <w:szCs w:val="28"/>
+        </w:rPr>
+        <w:t xml:space="preserve">   - một đối số đặc biệt được ký hiệu là --, đây là đối số đánh dấu sự kết thúc của các tuỳ chọn.</w:t>
+      </w:r>
+    </w:p>
+    <w:p>
+      <w:pPr>
+        <w:rPr>
+          <w:rFonts w:ascii="Times New Roman" w:hAnsi="Times New Roman" w:cs="Times New Roman"/>
+          <w:sz w:val="28"/>
+          <w:szCs w:val="28"/>
+        </w:rPr>
+      </w:pPr>
+      <w:r>
+        <w:rPr>
+          <w:rFonts w:ascii="Times New Roman" w:hAnsi="Times New Roman" w:cs="Times New Roman"/>
+          <w:sz w:val="28"/>
+          <w:szCs w:val="28"/>
+        </w:rPr>
+        <w:t xml:space="preserve">   - error (ví dụ như một ký tự tuỳ chọn không được công nhận).</w:t>
+      </w:r>
+    </w:p>
+    <w:p>
+      <w:pPr>
+        <w:rPr>
+          <w:rFonts w:ascii="Times New Roman" w:hAnsi="Times New Roman" w:cs="Times New Roman"/>
+          <w:sz w:val="28"/>
+          <w:szCs w:val="28"/>
+        </w:rPr>
+      </w:pPr>
+      <w:r>
+        <w:rPr>
+          <w:rFonts w:ascii="Times New Roman" w:hAnsi="Times New Roman" w:cs="Times New Roman"/>
+          <w:sz w:val="28"/>
+          <w:szCs w:val="28"/>
+        </w:rPr>
+        <w:t>- OPTIND và OPTARG là các cục bộ của shell script (cần được khai báo rõ ràng với giá trị khởi tạo).</w:t>
+      </w:r>
+    </w:p>
+    <w:p>
+      <w:pPr>
+        <w:rPr>
+          <w:rFonts w:ascii="Times New Roman" w:hAnsi="Times New Roman" w:cs="Times New Roman"/>
+          <w:sz w:val="28"/>
+          <w:szCs w:val="28"/>
+        </w:rPr>
+      </w:pPr>
+      <w:r>
+        <w:rPr>
+          <w:rFonts w:ascii="Times New Roman" w:hAnsi="Times New Roman" w:cs="Times New Roman"/>
+          <w:sz w:val="28"/>
+          <w:szCs w:val="28"/>
+        </w:rPr>
+        <w:t>- Theo mặc định, getopts sẽ xuất ra thông báo lỗi khi nó tìm thấy một tuỳ chọn không được công nhận hoặc một lỗi nào đó. Nếu không muốn thấy thông báo này, chỉ cần thêm ký tự : vào đầu của ký tự đầu tiên trong optstring.</w:t>
+      </w:r>
+    </w:p>
+    <w:p>
+      <w:pPr>
+        <w:rPr>
+          <w:rFonts w:ascii="Times New Roman" w:hAnsi="Times New Roman" w:cs="Times New Roman"/>
+          <w:sz w:val="28"/>
+          <w:szCs w:val="28"/>
+        </w:rPr>
+      </w:pPr>
+      <w:r>
+        <w:rPr>
+          <w:rFonts w:ascii="Times New Roman" w:hAnsi="Times New Roman" w:cs="Times New Roman"/>
+          <w:sz w:val="28"/>
+          <w:szCs w:val="28"/>
+        </w:rPr>
+        <w:t>- ngoài tiêu chuẩn POSIX.2, getopts cũng có thể nhận được các chữ cái tuỳ chọn mà có dấu + ở đầu.</w:t>
+      </w:r>
+    </w:p>
+    <w:p>
+      <w:pPr>
+        <w:rPr>
+          <w:rFonts w:ascii="Times New Roman" w:hAnsi="Times New Roman" w:cs="Times New Roman"/>
+          <w:sz w:val="28"/>
+          <w:szCs w:val="28"/>
+        </w:rPr>
+      </w:pPr>
+      <w:r>
+        <w:rPr>
+          <w:rFonts w:ascii="Times New Roman" w:hAnsi="Times New Roman" w:cs="Times New Roman"/>
+          <w:sz w:val="28"/>
+          <w:szCs w:val="28"/>
+        </w:rPr>
+        <w:t>- Nếu optstring bắt đầu bằng dấu :+ hoặc +, hoặc tuỳ chọn có dấu + ở đầu, biến OPTARG vẫn được đặt như bình thường.</w:t>
+      </w:r>
+    </w:p>
+    <w:p>
+      <w:pPr>
+        <w:rPr>
+          <w:rFonts w:ascii="Times New Roman" w:hAnsi="Times New Roman" w:cs="Times New Roman"/>
+          <w:sz w:val="28"/>
+          <w:szCs w:val="28"/>
+        </w:rPr>
+      </w:pPr>
+      <w:r>
+        <w:rPr>
+          <w:rFonts w:ascii="Times New Roman" w:hAnsi="Times New Roman" w:cs="Times New Roman"/>
+          <w:sz w:val="28"/>
+          <w:szCs w:val="28"/>
+        </w:rPr>
+        <w:t>- Nếu optstring bắt đầu bằng dấu :++ hoặc ++, hoặc dấu + xuất hiện ở bất cứ vị trí nào trong optstring ... thì không thể có các option với dấu + ở đầu và có đối số.</w:t>
+      </w:r>
+    </w:p>
+    <w:p>
+      <w:pPr>
+        <w:rPr>
+          <w:rFonts w:ascii="Times New Roman" w:hAnsi="Times New Roman" w:cs="Times New Roman"/>
+          <w:sz w:val="28"/>
+          <w:szCs w:val="28"/>
+        </w:rPr>
+      </w:pPr>
+      <w:r>
+        <w:rPr>
+          <w:rFonts w:ascii="Times New Roman" w:hAnsi="Times New Roman" w:cs="Times New Roman"/>
+          <w:sz w:val="28"/>
+          <w:szCs w:val="28"/>
+        </w:rPr>
+        <w:t>- Các biến môi trường:</w:t>
+      </w:r>
+    </w:p>
+    <w:p>
+      <w:pPr>
+        <w:rPr>
+          <w:rFonts w:ascii="Times New Roman" w:hAnsi="Times New Roman" w:cs="Times New Roman"/>
+          <w:sz w:val="28"/>
+          <w:szCs w:val="28"/>
+        </w:rPr>
+      </w:pPr>
+      <w:r>
+        <w:rPr>
+          <w:rFonts w:ascii="Times New Roman" w:hAnsi="Times New Roman" w:cs="Times New Roman"/>
+          <w:sz w:val="28"/>
+          <w:szCs w:val="28"/>
+        </w:rPr>
+        <w:t xml:space="preserve">   - OPTARG: </w:t>
+      </w:r>
+      <w:r>
+        <w:rPr>
+          <w:rFonts w:ascii="Times New Roman" w:hAnsi="Times New Roman" w:cs="Times New Roman"/>
+          <w:sz w:val="28"/>
+          <w:szCs w:val="28"/>
+        </w:rPr>
+        <w:t>lưu</w:t>
+      </w:r>
+      <w:r>
+        <w:rPr>
+          <w:rFonts w:ascii="Times New Roman" w:hAnsi="Times New Roman" w:cs="Times New Roman"/>
+          <w:sz w:val="28"/>
+          <w:szCs w:val="28"/>
+        </w:rPr>
+        <w:t xml:space="preserve"> </w:t>
+      </w:r>
+      <w:r>
+        <w:rPr>
+          <w:rFonts w:ascii="Times New Roman" w:hAnsi="Times New Roman" w:cs="Times New Roman"/>
+          <w:sz w:val="28"/>
+          <w:szCs w:val="28"/>
+        </w:rPr>
+        <w:t>các giá trị của đối số của tùy chọn được tìm thấy trong getopts.</w:t>
+      </w:r>
+    </w:p>
+    <w:p>
+      <w:pPr>
+        <w:rPr>
+          <w:rFonts w:ascii="Times New Roman" w:hAnsi="Times New Roman" w:cs="Times New Roman"/>
+          <w:sz w:val="28"/>
+          <w:szCs w:val="28"/>
+        </w:rPr>
+      </w:pPr>
+      <w:r>
+        <w:rPr>
+          <w:rFonts w:ascii="Times New Roman" w:hAnsi="Times New Roman" w:cs="Times New Roman"/>
+          <w:sz w:val="28"/>
+          <w:szCs w:val="28"/>
+        </w:rPr>
+        <w:lastRenderedPageBreak/>
+        <w:t xml:space="preserve">   - OPTIND: chứa các chỉ mục của đối số tiếp theo sẽ được xử lý.</w:t>
+      </w:r>
+    </w:p>
+    <w:p>
+      <w:pPr>
+        <w:rPr>
+          <w:rFonts w:ascii="Times New Roman" w:hAnsi="Times New Roman" w:cs="Times New Roman"/>
+          <w:sz w:val="28"/>
+          <w:szCs w:val="28"/>
+        </w:rPr>
+      </w:pPr>
+      <w:r>
+        <w:rPr>
+          <w:rFonts w:ascii="Times New Roman" w:hAnsi="Times New Roman" w:cs="Times New Roman"/>
+          <w:sz w:val="28"/>
+          <w:szCs w:val="28"/>
+        </w:rPr>
+        <w:t>- Các exit status value (giá trị trạng thái thoát) có thể có:</w:t>
+      </w:r>
+    </w:p>
+    <w:p>
+      <w:pPr>
+        <w:rPr>
+          <w:rFonts w:ascii="Times New Roman" w:hAnsi="Times New Roman" w:cs="Times New Roman"/>
+          <w:sz w:val="28"/>
+          <w:szCs w:val="28"/>
+        </w:rPr>
+      </w:pPr>
+      <w:r>
+        <w:rPr>
+          <w:rFonts w:ascii="Times New Roman" w:hAnsi="Times New Roman" w:cs="Times New Roman"/>
+          <w:sz w:val="28"/>
+          <w:szCs w:val="28"/>
+        </w:rPr>
+        <w:t xml:space="preserve">   - 0: getopts tìm thấy một đối số script command line có dạng của một tuỳ chọn. (xảy ra cho dù nó có công nhận tuỳ chọn đó hay không).</w:t>
+      </w:r>
+    </w:p>
+    <w:p>
+      <w:pPr>
+        <w:rPr>
+          <w:rFonts w:ascii="Times New Roman" w:hAnsi="Times New Roman" w:cs="Times New Roman"/>
+          <w:sz w:val="28"/>
+          <w:szCs w:val="28"/>
+        </w:rPr>
+      </w:pPr>
+      <w:r>
+        <w:rPr>
+          <w:rFonts w:ascii="Times New Roman" w:hAnsi="Times New Roman" w:cs="Times New Roman"/>
+          <w:sz w:val="28"/>
+          <w:szCs w:val="28"/>
+        </w:rPr>
+        <w:t xml:space="preserve">   - 1: getopts đi đến cuối của các tùy chọn, hoặc xảy ra lỗi.</w:t>
+      </w:r>
+    </w:p>
+    <w:p>
+      <w:pPr>
+        <w:rPr>
+          <w:rFonts w:ascii="Times New Roman" w:hAnsi="Times New Roman" w:cs="Times New Roman"/>
+          <w:sz w:val="28"/>
+          <w:szCs w:val="28"/>
+        </w:rPr>
+      </w:pPr>
+      <w:r>
+        <w:rPr>
+          <w:rFonts w:ascii="Times New Roman" w:hAnsi="Times New Roman" w:cs="Times New Roman"/>
+          <w:sz w:val="28"/>
+          <w:szCs w:val="28"/>
+        </w:rPr>
+        <w:t xml:space="preserve">   - 2: Thất bại vì dòng lệnh tuỳ chọn có dạng không hợp lệ.</w:t>
+      </w:r>
+    </w:p>
+    <w:p>
+      <w:pPr>
+        <w:pStyle w:val="Heading1"/>
+        <w:rPr>
+          <w:rFonts w:ascii="Times New Roman" w:hAnsi="Times New Roman" w:cs="Times New Roman"/>
+          <w:sz w:val="28"/>
+          <w:szCs w:val="28"/>
+        </w:rPr>
+      </w:pPr>
+      <w:r>
+        <w:rPr>
+          <w:rFonts w:ascii="Times New Roman" w:hAnsi="Times New Roman" w:cs="Times New Roman"/>
+          <w:sz w:val="28"/>
+          <w:szCs w:val="28"/>
+        </w:rPr>
+        <w:t>Kiểm tra xem package đã được cài đặt chưa</w:t>
+      </w:r>
+    </w:p>
+    <w:p>
+      <w:pPr>
+        <w:rPr>
+          <w:rFonts w:ascii="Times New Roman" w:hAnsi="Times New Roman" w:cs="Times New Roman"/>
+          <w:sz w:val="28"/>
+          <w:szCs w:val="28"/>
+        </w:rPr>
+      </w:pPr>
+      <w:r>
+        <w:rPr>
+          <w:rFonts w:ascii="Times New Roman" w:hAnsi="Times New Roman" w:cs="Times New Roman"/>
+          <w:sz w:val="28"/>
+          <w:szCs w:val="28"/>
+        </w:rPr>
+        <w:t>systemctl status</w:t>
+      </w:r>
+      <w:r>
+        <w:rPr>
+          <w:rFonts w:ascii="Times New Roman" w:hAnsi="Times New Roman" w:cs="Times New Roman"/>
+          <w:sz w:val="28"/>
+          <w:szCs w:val="28"/>
+        </w:rPr>
+        <w:t xml:space="preserve"> </w:t>
+      </w:r>
+      <w:r>
+        <w:rPr>
+          <w:rFonts w:ascii="Times New Roman" w:hAnsi="Times New Roman" w:cs="Times New Roman"/>
+          <w:sz w:val="28"/>
+          <w:szCs w:val="28"/>
+        </w:rPr>
+        <w:t>package_name</w:t>
+      </w:r>
     </w:p>
     <w:sectPr>
       <w:pgSz w:w="12240" w:h="15840"/>
@@ -2419,6 +4039,29 @@
       <w:szCs w:val="32"/>
     </w:rPr>
   </w:style>
+  <w:style w:type="paragraph" w:styleId="Heading2">
+    <w:name w:val="heading 2"/>
+    <w:basedOn w:val="Normal"/>
+    <w:next w:val="Normal"/>
+    <w:link w:val="Heading2Char"/>
+    <w:uiPriority w:val="9"/>
+    <w:semiHidden/>
+    <w:unhideWhenUsed/>
+    <w:qFormat/>
+    <w:rsid w:val="001E11EB"/>
+    <w:pPr>
+      <w:keepNext/>
+      <w:keepLines/>
+      <w:spacing w:before="40" w:after="0"/>
+      <w:outlineLvl w:val="1"/>
+    </w:pPr>
+    <w:rPr>
+      <w:rFonts w:asciiTheme="majorHAnsi" w:eastAsiaTheme="majorEastAsia" w:hAnsiTheme="majorHAnsi" w:cstheme="majorBidi"/>
+      <w:color w:val="2E74B5" w:themeColor="accent1" w:themeShade="BF"/>
+      <w:sz w:val="26"/>
+      <w:szCs w:val="26"/>
+    </w:rPr>
+  </w:style>
   <w:style w:type="character" w:default="1" w:styleId="DefaultParagraphFont">
     <w:name w:val="Default Paragraph Font"/>
     <w:uiPriority w:val="1"/>
@@ -2517,6 +4160,68 @@
       <w:rFonts w:ascii="Segoe UI" w:hAnsi="Segoe UI" w:cs="Segoe UI"/>
       <w:sz w:val="18"/>
       <w:szCs w:val="18"/>
+    </w:rPr>
+  </w:style>
+  <w:style w:type="paragraph" w:styleId="HTMLPreformatted">
+    <w:name w:val="HTML Preformatted"/>
+    <w:basedOn w:val="Normal"/>
+    <w:link w:val="HTMLPreformattedChar"/>
+    <w:uiPriority w:val="99"/>
+    <w:semiHidden/>
+    <w:unhideWhenUsed/>
+    <w:rsid w:val="001E11EB"/>
+    <w:pPr>
+      <w:tabs>
+        <w:tab w:val="left" w:pos="916"/>
+        <w:tab w:val="left" w:pos="1832"/>
+        <w:tab w:val="left" w:pos="2748"/>
+        <w:tab w:val="left" w:pos="3664"/>
+        <w:tab w:val="left" w:pos="4580"/>
+        <w:tab w:val="left" w:pos="5496"/>
+        <w:tab w:val="left" w:pos="6412"/>
+        <w:tab w:val="left" w:pos="7328"/>
+        <w:tab w:val="left" w:pos="8244"/>
+        <w:tab w:val="left" w:pos="9160"/>
+        <w:tab w:val="left" w:pos="10076"/>
+        <w:tab w:val="left" w:pos="10992"/>
+        <w:tab w:val="left" w:pos="11908"/>
+        <w:tab w:val="left" w:pos="12824"/>
+        <w:tab w:val="left" w:pos="13740"/>
+        <w:tab w:val="left" w:pos="14656"/>
+      </w:tabs>
+      <w:spacing w:after="0" w:line="240" w:lineRule="auto"/>
+    </w:pPr>
+    <w:rPr>
+      <w:rFonts w:ascii="Courier New" w:eastAsia="Times New Roman" w:hAnsi="Courier New" w:cs="Courier New"/>
+      <w:sz w:val="20"/>
+      <w:szCs w:val="20"/>
+    </w:rPr>
+  </w:style>
+  <w:style w:type="character" w:customStyle="1" w:styleId="HTMLPreformattedChar">
+    <w:name w:val="HTML Preformatted Char"/>
+    <w:basedOn w:val="DefaultParagraphFont"/>
+    <w:link w:val="HTMLPreformatted"/>
+    <w:uiPriority w:val="99"/>
+    <w:semiHidden/>
+    <w:rsid w:val="001E11EB"/>
+    <w:rPr>
+      <w:rFonts w:ascii="Courier New" w:eastAsia="Times New Roman" w:hAnsi="Courier New" w:cs="Courier New"/>
+      <w:sz w:val="20"/>
+      <w:szCs w:val="20"/>
+    </w:rPr>
+  </w:style>
+  <w:style w:type="character" w:customStyle="1" w:styleId="Heading2Char">
+    <w:name w:val="Heading 2 Char"/>
+    <w:basedOn w:val="DefaultParagraphFont"/>
+    <w:link w:val="Heading2"/>
+    <w:uiPriority w:val="9"/>
+    <w:semiHidden/>
+    <w:rsid w:val="001E11EB"/>
+    <w:rPr>
+      <w:rFonts w:asciiTheme="majorHAnsi" w:eastAsiaTheme="majorEastAsia" w:hAnsiTheme="majorHAnsi" w:cstheme="majorBidi"/>
+      <w:color w:val="2E74B5" w:themeColor="accent1" w:themeShade="BF"/>
+      <w:sz w:val="26"/>
+      <w:szCs w:val="26"/>
     </w:rPr>
   </w:style>
 </w:styles>
@@ -2788,7 +4493,7 @@
 </file>
 
 <file path=customXml/itemProps1.xml><?xml version="1.0" encoding="utf-8"?>
-<ds:datastoreItem xmlns:ds="http://schemas.openxmlformats.org/officeDocument/2006/customXml" ds:itemID="{298508E0-2A51-4913-8BFE-9213436ADA8D}">
+<ds:datastoreItem xmlns:ds="http://schemas.openxmlformats.org/officeDocument/2006/customXml" ds:itemID="{8C5C206E-7F32-458A-947A-90E5C4860CEF}">
   <ds:schemaRefs>
     <ds:schemaRef ds:uri="http://schemas.openxmlformats.org/officeDocument/2006/bibliography"/>
   </ds:schemaRefs>

</xml_diff>